<commit_message>
before symbol table explosion
</commit_message>
<xml_diff>
--- a/testcases.docx
+++ b/testcases.docx
@@ -6,6 +6,7 @@
       <w:pPr>
         <w:bidi/>
       </w:pPr>
+      <w:bookmarkStart w:id="0" w:name="_GoBack"/>
       <w:r>
         <w:rPr>
           <w:rFonts w:cs="Arial"/>
@@ -186,7 +187,14 @@
           <w:rFonts w:cs="Arial" w:hint="cs"/>
           <w:rtl/>
         </w:rPr>
-        <w:t>حرف فا ؛</w:t>
+        <w:t>صحح</w:t>
+      </w:r>
+      <w:r>
+        <w:rPr>
+          <w:rFonts w:cs="Arial" w:hint="cs"/>
+          <w:rtl/>
+        </w:rPr>
+        <w:t xml:space="preserve"> فا ؛</w:t>
       </w:r>
     </w:p>
     <w:p>
@@ -209,10 +217,21 @@
           <w:rFonts w:cs="Arial" w:hint="cs"/>
           <w:rtl/>
         </w:rPr>
-        <w:t xml:space="preserve"> ؛ فا</w:t>
-      </w:r>
-      <w:bookmarkStart w:id="0" w:name="_GoBack"/>
-      <w:bookmarkEnd w:id="0"/>
+        <w:t xml:space="preserve"> </w:t>
+      </w:r>
+      <w:r>
+        <w:rPr>
+          <w:rFonts w:cs="Arial"/>
+        </w:rPr>
+        <w:t>,</w:t>
+      </w:r>
+      <w:r>
+        <w:rPr>
+          <w:rFonts w:cs="Arial" w:hint="cs"/>
+          <w:rtl/>
+        </w:rPr>
+        <w:t xml:space="preserve"> فا</w:t>
+      </w:r>
       <w:r>
         <w:rPr>
           <w:rFonts w:cs="Arial" w:hint="cs"/>
@@ -236,6 +255,7 @@
         <w:t>}</w:t>
       </w:r>
     </w:p>
+    <w:bookmarkEnd w:id="0"/>
     <w:p>
       <w:pPr>
         <w:bidi/>

</xml_diff>